<commit_message>
funsion que recibe como parametro un diccionario para analizar las calificaciones
</commit_message>
<xml_diff>
--- a/PYx03/instrucciones.docx
+++ b/PYx03/instrucciones.docx
@@ -276,13 +276,7 @@
         <w:rPr>
           <w:rFonts w:ascii="Century Gothic" w:hAnsi="Century Gothic"/>
         </w:rPr>
-        <w:t xml:space="preserve">Inserta al inicio la tarea </w:t>
-      </w:r>
-      <w:r>
-        <w:rPr>
-          <w:rFonts w:ascii="Century Gothic" w:hAnsi="Century Gothic"/>
-        </w:rPr>
-        <w:t>'</w:t>
+        <w:t>Inserta al inicio la tarea '</w:t>
       </w:r>
       <w:r>
         <w:rPr>
@@ -486,19 +480,11 @@
         </w:rPr>
         <w:t xml:space="preserve">, </w:t>
       </w:r>
-      <w:proofErr w:type="spellStart"/>
-      <w:r>
-        <w:rPr>
-          <w:rFonts w:ascii="Century Gothic" w:hAnsi="Century Gothic"/>
-        </w:rPr>
-        <w:t>etc</w:t>
-      </w:r>
-      <w:proofErr w:type="spellEnd"/>
-      <w:r>
-        <w:rPr>
-          <w:rFonts w:ascii="Century Gothic" w:hAnsi="Century Gothic"/>
-        </w:rPr>
-        <w:t>)</w:t>
+      <w:r>
+        <w:rPr>
+          <w:rFonts w:ascii="Century Gothic" w:hAnsi="Century Gothic"/>
+        </w:rPr>
+        <w:t>etc)</w:t>
       </w:r>
     </w:p>
     <w:p>
@@ -1860,16 +1846,7 @@
           <w:iCs/>
           <w:u w:val="single"/>
         </w:rPr>
-        <w:t>¡</w:t>
-      </w:r>
-      <w:r>
-        <w:rPr>
-          <w:rFonts w:ascii="Century Gothic" w:hAnsi="Century Gothic"/>
-          <w:i/>
-          <w:iCs/>
-          <w:u w:val="single"/>
-        </w:rPr>
-        <w:t>Bienvenido a Python!</w:t>
+        <w:t>¡Bienvenido a Python!</w:t>
       </w:r>
     </w:p>
     <w:p>
@@ -2188,23 +2165,13 @@
         </w:rPr>
         <w:t xml:space="preserve">Crea una función </w:t>
       </w:r>
-      <w:proofErr w:type="spellStart"/>
-      <w:r>
-        <w:rPr>
-          <w:rFonts w:ascii="Century Gothic" w:hAnsi="Century Gothic"/>
-          <w:b/>
-          <w:bCs/>
-        </w:rPr>
-        <w:t>analizar_calificaciones</w:t>
-      </w:r>
-      <w:proofErr w:type="spellEnd"/>
-      <w:r>
-        <w:rPr>
-          <w:rFonts w:ascii="Century Gothic" w:hAnsi="Century Gothic"/>
-          <w:b/>
-          <w:bCs/>
-        </w:rPr>
-        <w:t>(calificaciones)</w:t>
+      <w:r>
+        <w:rPr>
+          <w:rFonts w:ascii="Century Gothic" w:hAnsi="Century Gothic"/>
+          <w:b/>
+          <w:bCs/>
+        </w:rPr>
+        <w:t>analizar_calificaciones(calificaciones)</w:t>
       </w:r>
       <w:r>
         <w:rPr>
@@ -2353,6 +2320,7 @@
     <w:p>
       <w:pPr>
         <w:ind w:firstLine="708"/>
+        <w:jc w:val="both"/>
         <w:rPr>
           <w:rFonts w:ascii="Century Gothic" w:hAnsi="Century Gothic"/>
           <w:bCs/>
@@ -2406,16 +2374,15 @@
           <w:rFonts w:ascii="Century Gothic" w:hAnsi="Century Gothic"/>
           <w:bCs/>
         </w:rPr>
-        <w:t xml:space="preserve">Usa </w:t>
-      </w:r>
-      <w:r>
-        <w:rPr>
-          <w:rFonts w:ascii="Century Gothic" w:hAnsi="Century Gothic"/>
-          <w:b/>
-        </w:rPr>
-        <w:t>.</w:t>
-      </w:r>
-      <w:proofErr w:type="spellStart"/>
+        <w:t>Usa</w:t>
+      </w:r>
+      <w:r>
+        <w:rPr>
+          <w:rFonts w:ascii="Century Gothic" w:hAnsi="Century Gothic"/>
+          <w:bCs/>
+        </w:rPr>
+        <w:t xml:space="preserve"> .</w:t>
+      </w:r>
       <w:r>
         <w:rPr>
           <w:rFonts w:ascii="Century Gothic" w:hAnsi="Century Gothic"/>
@@ -2423,7 +2390,6 @@
         </w:rPr>
         <w:t>items</w:t>
       </w:r>
-      <w:proofErr w:type="spellEnd"/>
       <w:proofErr w:type="gramEnd"/>
       <w:r>
         <w:rPr>
@@ -2439,7 +2405,6 @@
         </w:rPr>
         <w:t xml:space="preserve"> y </w:t>
       </w:r>
-      <w:proofErr w:type="spellStart"/>
       <w:r>
         <w:rPr>
           <w:rFonts w:ascii="Century Gothic" w:hAnsi="Century Gothic"/>
@@ -2447,7 +2412,6 @@
         </w:rPr>
         <w:t>return</w:t>
       </w:r>
-      <w:proofErr w:type="spellEnd"/>
     </w:p>
     <w:sectPr>
       <w:pgSz w:w="12240" w:h="15840"/>
@@ -7753,6 +7717,7 @@
   <w:style w:type="character" w:default="1" w:styleId="Fuentedeprrafopredeter">
     <w:name w:val="Default Paragraph Font"/>
     <w:uiPriority w:val="1"/>
+    <w:semiHidden/>
     <w:unhideWhenUsed/>
   </w:style>
   <w:style w:type="table" w:default="1" w:styleId="Tablanormal">

</xml_diff>